<commit_message>
Added data and templates
</commit_message>
<xml_diff>
--- a/backend/docs/template_2_AIML.docx
+++ b/backend/docs/template_2_AIML.docx
@@ -134,15 +134,7 @@
         <w:br/>
       </w:r>
       <w:r>
-        <w:t xml:space="preserve">Approved </w:t>
-      </w:r>
-      <w:proofErr w:type="gramStart"/>
-      <w:r>
-        <w:t>By</w:t>
-      </w:r>
-      <w:proofErr w:type="gramEnd"/>
-      <w:r>
-        <w:t xml:space="preserve"> </w:t>
+        <w:t xml:space="preserve">Approved By </w:t>
       </w:r>
       <w:r>
         <w:rPr>
@@ -232,25 +224,7 @@
           <w:sz w:val="26"/>
           <w:szCs w:val="26"/>
         </w:rPr>
-        <w:t xml:space="preserve">Hall Ticket: Mid-1 Examinations, III </w:t>
-      </w:r>
-      <w:proofErr w:type="gramStart"/>
-      <w:r>
-        <w:rPr>
-          <w:b/>
-          <w:sz w:val="26"/>
-          <w:szCs w:val="26"/>
-        </w:rPr>
-        <w:t>B.Tech</w:t>
-      </w:r>
-      <w:proofErr w:type="gramEnd"/>
-      <w:r>
-        <w:rPr>
-          <w:b/>
-          <w:sz w:val="26"/>
-          <w:szCs w:val="26"/>
-        </w:rPr>
-        <w:t xml:space="preserve"> I Sem (GRBT-23/ A.Y: 2025-26)</w:t>
+        <w:t>Hall Ticket: Mid-1 Examinations, II B.Tech I Sem (GRBT-23/ A.Y: 2025-26)</w:t>
       </w:r>
     </w:p>
     <w:p>
@@ -295,16 +269,7 @@
           <w:sz w:val="22"/>
           <w:szCs w:val="22"/>
         </w:rPr>
-        <w:t>{{PIN</w:t>
-      </w:r>
-      <w:proofErr w:type="gramStart"/>
-      <w:r>
-        <w:rPr>
-          <w:rFonts w:asciiTheme="minorHAnsi" w:eastAsiaTheme="minorEastAsia" w:hAnsiTheme="minorHAnsi" w:cstheme="minorBidi"/>
-          <w:sz w:val="22"/>
-          <w:szCs w:val="22"/>
-        </w:rPr>
-        <w:t>}}</w:t>
+        <w:t>{{PIN}}</w:t>
       </w:r>
       <w:r>
         <w:rPr>
@@ -322,7 +287,6 @@
         </w:rPr>
         <w:tab/>
       </w:r>
-      <w:proofErr w:type="gramEnd"/>
       <w:r>
         <w:rPr>
           <w:rFonts w:asciiTheme="minorHAnsi" w:eastAsiaTheme="minorEastAsia" w:hAnsiTheme="minorHAnsi" w:cstheme="minorBidi"/>
@@ -509,10 +473,16 @@
           </w:tcPr>
           <w:p>
             <w:r>
-              <w:t>18</w:t>
+              <w:t>01-</w:t>
             </w:r>
             <w:r>
-              <w:t>-08-2025</w:t>
+              <w:t>0</w:t>
+            </w:r>
+            <w:r>
+              <w:t>9</w:t>
+            </w:r>
+            <w:r>
+              <w:t>-2025</w:t>
             </w:r>
           </w:p>
         </w:tc>
@@ -526,7 +496,14 @@
                 <w:rFonts w:eastAsia="Times New Roman" w:cs="Calibri"/>
                 <w:color w:val="000000"/>
               </w:rPr>
-              <w:t>Information Retrieval Systems</w:t>
+              <w:t>Artificial Intelligenc</w:t>
+            </w:r>
+            <w:r>
+              <w:rPr>
+                <w:rFonts w:eastAsia="Times New Roman" w:cs="Calibri"/>
+                <w:color w:val="000000"/>
+              </w:rPr>
+              <w:t>e</w:t>
             </w:r>
           </w:p>
         </w:tc>
@@ -548,10 +525,16 @@
           </w:tcPr>
           <w:p>
             <w:r>
-              <w:t>19</w:t>
+              <w:t>02</w:t>
             </w:r>
             <w:r>
-              <w:t>-08-2025</w:t>
+              <w:t>-0</w:t>
+            </w:r>
+            <w:r>
+              <w:t>9</w:t>
+            </w:r>
+            <w:r>
+              <w:t>-2025</w:t>
             </w:r>
           </w:p>
         </w:tc>
@@ -565,7 +548,7 @@
                 <w:rFonts w:eastAsia="Times New Roman" w:cs="Calibri"/>
                 <w:color w:val="000000"/>
               </w:rPr>
-              <w:t>Computer Networks</w:t>
+              <w:t>Object Oriented Programming through JAVA</w:t>
             </w:r>
           </w:p>
         </w:tc>
@@ -587,10 +570,16 @@
           </w:tcPr>
           <w:p>
             <w:r>
-              <w:t>20</w:t>
+              <w:t>03</w:t>
             </w:r>
             <w:r>
-              <w:t>-08-2025</w:t>
+              <w:t>-0</w:t>
+            </w:r>
+            <w:r>
+              <w:t>9</w:t>
+            </w:r>
+            <w:r>
+              <w:t>-2025</w:t>
             </w:r>
           </w:p>
         </w:tc>
@@ -604,7 +593,7 @@
                 <w:rFonts w:eastAsia="Times New Roman" w:cs="Calibri"/>
                 <w:color w:val="000000"/>
               </w:rPr>
-              <w:t>Automata Theory and Compiler Design</w:t>
+              <w:t>Database Management Systems</w:t>
             </w:r>
           </w:p>
         </w:tc>
@@ -626,10 +615,16 @@
           </w:tcPr>
           <w:p>
             <w:r>
-              <w:t>21</w:t>
+              <w:t>04</w:t>
             </w:r>
             <w:r>
-              <w:t>-08-2025</w:t>
+              <w:t>-0</w:t>
+            </w:r>
+            <w:r>
+              <w:t>9</w:t>
+            </w:r>
+            <w:r>
+              <w:t>-2025</w:t>
             </w:r>
           </w:p>
         </w:tc>
@@ -643,7 +638,49 @@
                 <w:rFonts w:eastAsia="Times New Roman" w:cs="Calibri"/>
                 <w:color w:val="000000"/>
               </w:rPr>
-              <w:t>Block Chain Technologies and its Applications</w:t>
+              <w:t>Operating Systems</w:t>
+            </w:r>
+          </w:p>
+        </w:tc>
+        <w:tc>
+          <w:tcPr>
+            <w:tcW w:w="2831" w:type="dxa"/>
+          </w:tcPr>
+          <w:p/>
+        </w:tc>
+      </w:tr>
+      <w:tr>
+        <w:trPr>
+          <w:trHeight w:val="249"/>
+          <w:jc w:val="center"/>
+        </w:trPr>
+        <w:tc>
+          <w:tcPr>
+            <w:tcW w:w="1443" w:type="dxa"/>
+          </w:tcPr>
+          <w:p>
+            <w:r>
+              <w:t>08-09-2025</w:t>
+            </w:r>
+          </w:p>
+        </w:tc>
+        <w:tc>
+          <w:tcPr>
+            <w:tcW w:w="4755" w:type="dxa"/>
+          </w:tcPr>
+          <w:p>
+            <w:pPr>
+              <w:rPr>
+                <w:rFonts w:eastAsia="Times New Roman" w:cs="Calibri"/>
+                <w:color w:val="000000"/>
+              </w:rPr>
+            </w:pPr>
+            <w:r>
+              <w:rPr>
+                <w:rFonts w:eastAsia="Times New Roman" w:cs="Calibri"/>
+                <w:color w:val="000000"/>
+              </w:rPr>
+              <w:t>Numerical Ability and Cognitive Intelligence</w:t>
             </w:r>
           </w:p>
         </w:tc>
@@ -665,10 +702,16 @@
           </w:tcPr>
           <w:p>
             <w:r>
-              <w:t>22</w:t>
+              <w:t>09</w:t>
             </w:r>
             <w:r>
-              <w:t>-08-2025</w:t>
+              <w:t>-0</w:t>
+            </w:r>
+            <w:r>
+              <w:t>9</w:t>
+            </w:r>
+            <w:r>
+              <w:t>-2025</w:t>
             </w:r>
           </w:p>
         </w:tc>
@@ -678,7 +721,7 @@
           </w:tcPr>
           <w:p>
             <w:r>
-              <w:t>Internet of Things and Applications</w:t>
+              <w:t>Basics of Business Management</w:t>
             </w:r>
           </w:p>
         </w:tc>
@@ -690,14 +733,6 @@
         </w:tc>
       </w:tr>
     </w:tbl>
-    <w:p>
-      <w:pPr>
-        <w:spacing w:after="0"/>
-      </w:pPr>
-      <w:r>
-        <w:br/>
-      </w:r>
-    </w:p>
     <w:p>
       <w:pPr>
         <w:spacing w:after="0"/>
@@ -1715,7 +1750,6 @@
   <w:style w:type="character" w:default="1" w:styleId="DefaultParagraphFont">
     <w:name w:val="Default Paragraph Font"/>
     <w:uiPriority w:val="1"/>
-    <w:semiHidden/>
     <w:unhideWhenUsed/>
   </w:style>
   <w:style w:type="table" w:default="1" w:styleId="TableNormal">

</xml_diff>